<commit_message>
validation mots-clés et biblio
</commit_message>
<xml_diff>
--- a/data_prep.docx
+++ b/data_prep.docx
@@ -7,6 +7,18 @@
         <w:pStyle w:val="Titre"/>
       </w:pPr>
       <w:r>
+        <w:t xml:space="preserve">Data</w:t>
+      </w:r>
+      <w:r>
+        <w:t xml:space="preserve"> </w:t>
+      </w:r>
+      <w:r>
+        <w:t xml:space="preserve">paper:</w:t>
+      </w:r>
+      <w:r>
+        <w:t xml:space="preserve"> </w:t>
+      </w:r>
+      <w:r>
         <w:t xml:space="preserve">Les</w:t>
       </w:r>
       <w:r>
@@ -43,24 +55,30 @@
         <w:t xml:space="preserve"> </w:t>
       </w:r>
       <w:r>
-        <w:t xml:space="preserve">réalisation</w:t>
+        <w:t xml:space="preserve">une</w:t>
       </w:r>
       <w:r>
         <w:t xml:space="preserve"> </w:t>
       </w:r>
       <w:r>
-        <w:t xml:space="preserve">d’une</w:t>
+        <w:t xml:space="preserve">méthode</w:t>
       </w:r>
       <w:r>
         <w:t xml:space="preserve"> </w:t>
       </w:r>
       <w:r>
-        <w:t xml:space="preserve">base</w:t>
+        <w:t xml:space="preserve">pour</w:t>
       </w:r>
       <w:r>
         <w:t xml:space="preserve"> </w:t>
       </w:r>
       <w:r>
+        <w:t xml:space="preserve">l’analyse</w:t>
+      </w:r>
+      <w:r>
+        <w:t xml:space="preserve"> </w:t>
+      </w:r>
+      <w:r>
         <w:t xml:space="preserve">de</w:t>
       </w:r>
       <w:r>
@@ -68,6 +86,150 @@
       </w:r>
       <w:r>
         <w:t xml:space="preserve">données</w:t>
+      </w:r>
+      <w:r>
+        <w:t xml:space="preserve"> </w:t>
+      </w:r>
+      <w:r>
+        <w:t xml:space="preserve">à</w:t>
+      </w:r>
+      <w:r>
+        <w:t xml:space="preserve"> </w:t>
+      </w:r>
+      <w:r>
+        <w:t xml:space="preserve">l’échelon</w:t>
+      </w:r>
+      <w:r>
+        <w:t xml:space="preserve"> </w:t>
+      </w:r>
+      <w:r>
+        <w:t xml:space="preserve">municipal</w:t>
+      </w:r>
+      <w:r>
+        <w:t xml:space="preserve"> </w:t>
+      </w:r>
+      <w:r>
+        <w:t xml:space="preserve">selon</w:t>
+      </w:r>
+      <w:r>
+        <w:t xml:space="preserve"> </w:t>
+      </w:r>
+      <w:r>
+        <w:t xml:space="preserve">des</w:t>
+      </w:r>
+      <w:r>
+        <w:t xml:space="preserve"> </w:t>
+      </w:r>
+      <w:r>
+        <w:t xml:space="preserve">limites</w:t>
+      </w:r>
+      <w:r>
+        <w:t xml:space="preserve"> </w:t>
+      </w:r>
+      <w:r>
+        <w:t xml:space="preserve">évolutives</w:t>
+      </w:r>
+      <w:r>
+        <w:t xml:space="preserve"> </w:t>
+      </w:r>
+      <w:r>
+        <w:t xml:space="preserve">/</w:t>
+      </w:r>
+      <w:r>
+        <w:t xml:space="preserve"> </w:t>
+      </w:r>
+      <w:r>
+        <w:t xml:space="preserve">Municipal</w:t>
+      </w:r>
+      <w:r>
+        <w:t xml:space="preserve"> </w:t>
+      </w:r>
+      <w:r>
+        <w:t xml:space="preserve">merger</w:t>
+      </w:r>
+      <w:r>
+        <w:t xml:space="preserve"> </w:t>
+      </w:r>
+      <w:r>
+        <w:t xml:space="preserve">in</w:t>
+      </w:r>
+      <w:r>
+        <w:t xml:space="preserve"> </w:t>
+      </w:r>
+      <w:r>
+        <w:t xml:space="preserve">France</w:t>
+      </w:r>
+      <w:r>
+        <w:t xml:space="preserve"> </w:t>
+      </w:r>
+      <w:r>
+        <w:t xml:space="preserve">(2012-2021):</w:t>
+      </w:r>
+      <w:r>
+        <w:t xml:space="preserve"> </w:t>
+      </w:r>
+      <w:r>
+        <w:t xml:space="preserve">a</w:t>
+      </w:r>
+      <w:r>
+        <w:t xml:space="preserve"> </w:t>
+      </w:r>
+      <w:r>
+        <w:t xml:space="preserve">methodology</w:t>
+      </w:r>
+      <w:r>
+        <w:t xml:space="preserve"> </w:t>
+      </w:r>
+      <w:r>
+        <w:t xml:space="preserve">for</w:t>
+      </w:r>
+      <w:r>
+        <w:t xml:space="preserve"> </w:t>
+      </w:r>
+      <w:r>
+        <w:t xml:space="preserve">data</w:t>
+      </w:r>
+      <w:r>
+        <w:t xml:space="preserve"> </w:t>
+      </w:r>
+      <w:r>
+        <w:t xml:space="preserve">analysis</w:t>
+      </w:r>
+      <w:r>
+        <w:t xml:space="preserve"> </w:t>
+      </w:r>
+      <w:r>
+        <w:t xml:space="preserve">at</w:t>
+      </w:r>
+      <w:r>
+        <w:t xml:space="preserve"> </w:t>
+      </w:r>
+      <w:r>
+        <w:t xml:space="preserve">municipal</w:t>
+      </w:r>
+      <w:r>
+        <w:t xml:space="preserve"> </w:t>
+      </w:r>
+      <w:r>
+        <w:t xml:space="preserve">level</w:t>
+      </w:r>
+      <w:r>
+        <w:t xml:space="preserve"> </w:t>
+      </w:r>
+      <w:r>
+        <w:t xml:space="preserve">with</w:t>
+      </w:r>
+      <w:r>
+        <w:t xml:space="preserve"> </w:t>
+      </w:r>
+      <w:r>
+        <w:t xml:space="preserve">moving</w:t>
+      </w:r>
+      <w:r>
+        <w:t xml:space="preserve"> </w:t>
+      </w:r>
+      <w:r>
+        <w:t xml:space="preserve">boundaries</w:t>
       </w:r>
     </w:p>
     <w:p>
@@ -89,7 +251,7 @@
         <w:pStyle w:val="Date"/>
       </w:pPr>
       <w:r>
-        <w:t xml:space="preserve">20</w:t>
+        <w:t xml:space="preserve">21</w:t>
       </w:r>
       <w:r>
         <w:t xml:space="preserve"> </w:t>
@@ -118,17 +280,17 @@
         <w:pStyle w:val="FirstParagraph"/>
       </w:pPr>
       <w:r>
-        <w:t xml:space="preserve">commune, commune nouvelle, fusion de données, bases de données, France</w:t>
+        <w:t xml:space="preserve">Géographie administrative, fusions de communes, communes nouvelles, France, gouvernements locaux.</w:t>
       </w:r>
     </w:p>
     <w:bookmarkEnd w:id="20"/>
-    <w:bookmarkStart w:id="21" w:name="introduction"/>
+    <w:bookmarkStart w:id="21" w:name="keyword"/>
     <w:p>
       <w:pPr>
         <w:pStyle w:val="Titre1"/>
       </w:pPr>
       <w:r>
-        <w:t xml:space="preserve">Introduction</w:t>
+        <w:t xml:space="preserve">Keyword</w:t>
       </w:r>
     </w:p>
     <w:p>
@@ -136,6 +298,24 @@
         <w:pStyle w:val="FirstParagraph"/>
       </w:pPr>
       <w:r>
+        <w:t xml:space="preserve">Administrative geography, municipal mergers, new communes, France, local governements.</w:t>
+      </w:r>
+    </w:p>
+    <w:bookmarkEnd w:id="21"/>
+    <w:bookmarkStart w:id="22" w:name="introduction"/>
+    <w:p>
+      <w:pPr>
+        <w:pStyle w:val="Titre1"/>
+      </w:pPr>
+      <w:r>
+        <w:t xml:space="preserve">Introduction</w:t>
+      </w:r>
+    </w:p>
+    <w:p>
+      <w:pPr>
+        <w:pStyle w:val="FirstParagraph"/>
+      </w:pPr>
+      <w:r>
         <w:t xml:space="preserve">Depuis 2012, un mouvement sans précédent de constitution de</w:t>
       </w:r>
       <w:r>
@@ -154,12 +334,21 @@
         <w:t xml:space="preserve"> </w:t>
       </w:r>
       <w:r>
-        <w:t xml:space="preserve">se déploie. Ces regroupements représentent 3,4% de la population française ; entre 2012 et le 1er janvier 2021, 2517 communes (soit 7% des communes françaises) ont contribué à la création de 778 communes nouvelles, (Auteur, 2019). Si les dimensions juridiques</w:t>
+        <w:t xml:space="preserve">se déploie. Ces regroupements représentent 3,4% de la population française ; entre 2012 et le 1er janvier 2021, 2517 communes (soit 7% des communes françaises) ont contribué à la création de 778 communes nouvelles,</w:t>
       </w:r>
       <w:r>
         <w:t xml:space="preserve"> </w:t>
       </w:r>
       <w:r>
+        <w:t xml:space="preserve">(Auteur, 2019)</w:t>
+      </w:r>
+      <w:r>
+        <w:t xml:space="preserve">. Si les dimensions juridiques</w:t>
+      </w:r>
+      <w:r>
+        <w:t xml:space="preserve"> </w:t>
+      </w:r>
+      <w:r>
         <w:t xml:space="preserve">(Aubelle, 2016 ; Lenfant, 2018 ; Verpeaux, Pecheul, 2016)</w:t>
       </w:r>
       <w:r>
@@ -178,7 +367,19 @@
         <w:t xml:space="preserve"> </w:t>
       </w:r>
       <w:r>
-        <w:t xml:space="preserve">ont pu être considérablement bien présentées, la création de ces nouvelles entités pose néanmoins un certain nombre de problèmes lorsqu’il s’agit de traiter des données statistiques faisant référence aux communes, nécessitant la création de tables de passage. Une analyse plus fine et quantitative du phénomène des communes nouvelles (Auteur, 2021) a donc nécessité la création d’une base de donnée spécifique.</w:t>
+        <w:t xml:space="preserve">ont pu être développées dans les travaux récents, la création de ces nouveaux périmètres de gouvernements locaux pose un certain nombre de problèmes lorsqu’il s’agit de traiter des données statistiques faisant référence aux communes, nécessitant des appariements sur des périmètres variables dans le temps, et donc la création de tables de passage. Une analyse plus fine et quantitative du phénomène des communes nouvelles</w:t>
+      </w:r>
+      <w:r>
+        <w:t xml:space="preserve"> </w:t>
+      </w:r>
+      <w:r>
+        <w:t xml:space="preserve">(Auteur, \`A para\^itre)</w:t>
+      </w:r>
+      <w:r>
+        <w:t xml:space="preserve"> </w:t>
+      </w:r>
+      <w:r>
+        <w:t xml:space="preserve">a donc nécessité la création d’une base de donnée spécifique, qui est l’objet de cette contribution.</w:t>
       </w:r>
     </w:p>
     <w:p>
@@ -206,7 +407,7 @@
         <w:t xml:space="preserve">COGugaison</w:t>
       </w:r>
       <w:r>
-        <w:t xml:space="preserve">, construit pour le langage R par Kim Antunez</w:t>
+        <w:t xml:space="preserve">, construit pour le langage R</w:t>
       </w:r>
       <w:r>
         <w:t xml:space="preserve"> </w:t>
@@ -280,7 +481,16 @@
         <w:t xml:space="preserve"> </w:t>
       </w:r>
       <w:r>
-        <w:t xml:space="preserve">mais les possibilités d’analyses sont loin d’être épuisées (Auteur, 2021).</w:t>
+        <w:t xml:space="preserve">mais les possibilités d’analyses sont loin d’être épuisées</w:t>
+      </w:r>
+      <w:r>
+        <w:t xml:space="preserve"> </w:t>
+      </w:r>
+      <w:r>
+        <w:t xml:space="preserve">(Auteur, \`A para\^itre)</w:t>
+      </w:r>
+      <w:r>
+        <w:t xml:space="preserve">.</w:t>
       </w:r>
     </w:p>
     <w:p>
@@ -291,8 +501,8 @@
         <w:t xml:space="preserve">Nous présenterons tout d’abord les objectifs généraux de la réalisation de cette base de donnée en posant les termes du problème de l’appariement, puis les données disponibles, avant de détailler les méthodes mises en œuvre et d’esquisser quelques traitements rendus possibles par cette base.</w:t>
       </w:r>
     </w:p>
-    <w:bookmarkEnd w:id="21"/>
-    <w:bookmarkStart w:id="24" w:name="objectifs-généraux"/>
+    <w:bookmarkEnd w:id="22"/>
+    <w:bookmarkStart w:id="25" w:name="objectifs-généraux"/>
     <w:p>
       <w:pPr>
         <w:pStyle w:val="Titre1"/>
@@ -456,7 +666,7 @@
         <w:rPr>
           <w:rStyle w:val="Appelnotedebasdep"/>
         </w:rPr>
-        <w:footnoteReference w:id="22"/>
+        <w:footnoteReference w:id="23"/>
       </w:r>
       <w:r>
         <w:t xml:space="preserve">, soit avant les fusions, au 1</w:t>
@@ -568,7 +778,7 @@
                     </pic:cNvPicPr>
                   </pic:nvPicPr>
                   <pic:blipFill>
-                    <a:blip r:embed="rId23"/>
+                    <a:blip r:embed="rId24"/>
                     <a:stretch>
                       <a:fillRect/>
                     </a:stretch>
@@ -628,8 +838,8 @@
         <w:t xml:space="preserve">, est également mise à disposition au format RMarkdown (.Rmd) avec le dépôt de données, de manière à documenter le code nécessaire à la reproduction de la démarche.</w:t>
       </w:r>
     </w:p>
-    <w:bookmarkEnd w:id="24"/>
-    <w:bookmarkStart w:id="33" w:name="présentation-des-sources"/>
+    <w:bookmarkEnd w:id="25"/>
+    <w:bookmarkStart w:id="34" w:name="présentation-des-sources"/>
     <w:p>
       <w:pPr>
         <w:pStyle w:val="Titre1"/>
@@ -646,7 +856,7 @@
         <w:t xml:space="preserve">Les sources utilisées pour la construction de données décrivant les communes fusionnées proviennent d’une part de l’IGN (Institut Géographique National) pour les géométries de référence nécessaires (2.1) et l’INSEE pour les données statistiques (2.2) ainsi que celles permettant de documenter les fusions de communes (2.3). Ces sources sont massivement accessibles et permettent redistribuer des données sources bien documentées selon des protocoles ouverts compatibles avec les exigences de reproductibilité.</w:t>
       </w:r>
     </w:p>
-    <w:bookmarkStart w:id="26" w:name="les-géométries-de-référence"/>
+    <w:bookmarkStart w:id="27" w:name="les-géométries-de-référence"/>
     <w:p>
       <w:pPr>
         <w:pStyle w:val="Titre2"/>
@@ -665,7 +875,7 @@
       <w:r>
         <w:t xml:space="preserve"> </w:t>
       </w:r>
-      <w:hyperlink r:id="rId25">
+      <w:hyperlink r:id="rId26">
         <w:r>
           <w:rPr>
             <w:rStyle w:val="Lienhypertexte"/>
@@ -680,8 +890,8 @@
         <w:t xml:space="preserve">puisque l’année 2011 est la dernière avant toute création de commune.</w:t>
       </w:r>
     </w:p>
-    <w:bookmarkEnd w:id="26"/>
-    <w:bookmarkStart w:id="27" w:name="Xd3da5967ccf5a32335495f5e054d7690e22d707"/>
+    <w:bookmarkEnd w:id="27"/>
+    <w:bookmarkStart w:id="28" w:name="Xd3da5967ccf5a32335495f5e054d7690e22d707"/>
     <w:p>
       <w:pPr>
         <w:pStyle w:val="Titre2"/>
@@ -5802,8 +6012,8 @@
         </w:tc>
       </w:tr>
     </w:tbl>
-    <w:bookmarkEnd w:id="27"/>
-    <w:bookmarkStart w:id="32" w:name="X712cb4f7617c9151889a1cfa6dbf613a017f050"/>
+    <w:bookmarkEnd w:id="28"/>
+    <w:bookmarkStart w:id="33" w:name="X712cb4f7617c9151889a1cfa6dbf613a017f050"/>
     <w:p>
       <w:pPr>
         <w:pStyle w:val="Titre2"/>
@@ -5822,7 +6032,7 @@
       <w:r>
         <w:t xml:space="preserve"> </w:t>
       </w:r>
-      <w:hyperlink r:id="rId28">
+      <w:hyperlink r:id="rId29">
         <w:r>
           <w:rPr>
             <w:rStyle w:val="Lienhypertexte"/>
@@ -5844,7 +6054,7 @@
       <w:r>
         <w:t xml:space="preserve">Pour cette raison, nous avons associé à ce fichier d’origine d’autres tables mises à disposition par l’INSEE : la liste des communes nouvelles (</w:t>
       </w:r>
-      <w:hyperlink r:id="rId29">
+      <w:hyperlink r:id="rId30">
         <w:r>
           <w:rPr>
             <w:rStyle w:val="Lienhypertexte"/>
@@ -5859,12 +6069,12 @@
         <w:rPr>
           <w:rStyle w:val="Appelnotedebasdep"/>
         </w:rPr>
-        <w:footnoteReference w:id="30"/>
+        <w:footnoteReference w:id="31"/>
       </w:r>
       <w:r>
         <w:t xml:space="preserve">. Pour récupérer les créations de communes nouvelles antérieures au 2 janvier 2015, un fichier a été créé à partir de l’interface d’</w:t>
       </w:r>
-      <w:hyperlink r:id="rId31">
+      <w:hyperlink r:id="rId32">
         <w:r>
           <w:rPr>
             <w:rStyle w:val="Lienhypertexte"/>
@@ -7779,9 +7989,9 @@
         </w:tc>
       </w:tr>
     </w:tbl>
-    <w:bookmarkEnd w:id="32"/>
     <w:bookmarkEnd w:id="33"/>
-    <w:bookmarkStart w:id="49" w:name="méthodes"/>
+    <w:bookmarkEnd w:id="34"/>
+    <w:bookmarkStart w:id="50" w:name="méthodes"/>
     <w:p>
       <w:pPr>
         <w:pStyle w:val="Titre1"/>
@@ -7798,7 +8008,7 @@
         <w:t xml:space="preserve">Cette section détaille les étapes nécessaires pour importer, préparer et agréger les données relatives à l’analyse du phénomène des communes nouvelles.</w:t>
       </w:r>
     </w:p>
-    <w:bookmarkStart w:id="35" w:name="géométries-de-référence"/>
+    <w:bookmarkStart w:id="36" w:name="géométries-de-référence"/>
     <w:p>
       <w:pPr>
         <w:pStyle w:val="Titre2"/>
@@ -7817,7 +8027,7 @@
       <w:r>
         <w:t xml:space="preserve"> </w:t>
       </w:r>
-      <w:hyperlink r:id="rId34">
+      <w:hyperlink r:id="rId35">
         <w:r>
           <w:rPr>
             <w:rStyle w:val="Lienhypertexte"/>
@@ -7861,8 +8071,8 @@
         <w:t xml:space="preserve">Le code communal servant de référence pour les jointures ultérieures avec les données attributaires est extrait de ces géométries.</w:t>
       </w:r>
     </w:p>
-    <w:bookmarkEnd w:id="35"/>
-    <w:bookmarkStart w:id="36" w:name="données-statistiques"/>
+    <w:bookmarkEnd w:id="36"/>
+    <w:bookmarkStart w:id="37" w:name="données-statistiques"/>
     <w:p>
       <w:pPr>
         <w:pStyle w:val="Titre2"/>
@@ -7899,8 +8109,8 @@
         <w:t xml:space="preserve">Les catégories du zonage en aires urbaines ont également été regroupées, pour faciliter les analyses de cette typologie. Outre les catégories proposées par l’INSEE (comme l’espace périurbain regroupant les communes codées 112 et 120), des catégories ont été rajoutées comme les communes constituant les petits pôles (codes ZAU 221 et 222) ou les communes hors influence des pôles (300 et 400).</w:t>
       </w:r>
     </w:p>
-    <w:bookmarkEnd w:id="36"/>
-    <w:bookmarkStart w:id="44" w:name="fusions-communales-et-communes-nouvelles"/>
+    <w:bookmarkEnd w:id="37"/>
+    <w:bookmarkStart w:id="45" w:name="fusions-communales-et-communes-nouvelles"/>
     <w:p>
       <w:pPr>
         <w:pStyle w:val="Titre2"/>
@@ -7919,7 +8129,7 @@
       <w:r>
         <w:t xml:space="preserve"> </w:t>
       </w:r>
-      <w:hyperlink r:id="rId28">
+      <w:hyperlink r:id="rId29">
         <w:r>
           <w:rPr>
             <w:rStyle w:val="Lienhypertexte"/>
@@ -7933,7 +8143,7 @@
       <w:r>
         <w:t xml:space="preserve">constitue la source primaire. Elle qui présente l’ensemble des changements qui ont touché des communes en France depuis 2003. Ont également été utilisées les tables mises à disposition par l’INSEE (</w:t>
       </w:r>
-      <w:hyperlink r:id="rId29">
+      <w:hyperlink r:id="rId30">
         <w:r>
           <w:rPr>
             <w:rStyle w:val="Lienhypertexte"/>
@@ -7948,7 +8158,7 @@
         <w:rPr>
           <w:rStyle w:val="Appelnotedebasdep"/>
         </w:rPr>
-        <w:footnoteReference w:id="37"/>
+        <w:footnoteReference w:id="38"/>
       </w:r>
       <w:r>
         <w:t xml:space="preserve">.</w:t>
@@ -8031,7 +8241,7 @@
         <w:t xml:space="preserve">La table des évolutions mises à jour (s’appelant probablement 2003-2022).</w:t>
       </w:r>
     </w:p>
-    <w:bookmarkStart w:id="38" w:name="identification-des-communes-fusionnantes"/>
+    <w:bookmarkStart w:id="39" w:name="identification-des-communes-fusionnantes"/>
     <w:p>
       <w:pPr>
         <w:pStyle w:val="Titre3"/>
@@ -8087,8 +8297,8 @@
         <w:t xml:space="preserve">Commentaire : Est-ce plus clair ?</w:t>
       </w:r>
     </w:p>
-    <w:bookmarkEnd w:id="38"/>
-    <w:bookmarkStart w:id="41" w:name="X5c2d4aa11cc6fb7fa566864acb2841fc4704f7c"/>
+    <w:bookmarkEnd w:id="39"/>
+    <w:bookmarkStart w:id="42" w:name="X5c2d4aa11cc6fb7fa566864acb2841fc4704f7c"/>
     <w:p>
       <w:pPr>
         <w:pStyle w:val="Titre3"/>
@@ -8108,7 +8318,7 @@
         <w:rPr>
           <w:rStyle w:val="Appelnotedebasdep"/>
         </w:rPr>
-        <w:footnoteReference w:id="39"/>
+        <w:footnoteReference w:id="40"/>
       </w:r>
       <w:r>
         <w:t xml:space="preserve">.</w:t>
@@ -8147,7 +8357,7 @@
       <w:r>
         <w:t xml:space="preserve"> </w:t>
       </w:r>
-      <w:hyperlink r:id="rId40">
+      <w:hyperlink r:id="rId41">
         <w:r>
           <w:rPr>
             <w:rStyle w:val="Lienhypertexte"/>
@@ -8226,8 +8436,8 @@
         <w:t xml:space="preserve">Commentaire : Est-ce plus clair ?</w:t>
       </w:r>
     </w:p>
-    <w:bookmarkEnd w:id="41"/>
-    <w:bookmarkStart w:id="43" w:name="gestion-des-scissions-communales"/>
+    <w:bookmarkEnd w:id="42"/>
+    <w:bookmarkStart w:id="44" w:name="gestion-des-scissions-communales"/>
     <w:p>
       <w:pPr>
         <w:pStyle w:val="Titre3"/>
@@ -8266,7 +8476,7 @@
       <w:r>
         <w:t xml:space="preserve"> </w:t>
       </w:r>
-      <w:hyperlink r:id="rId42">
+      <w:hyperlink r:id="rId43">
         <w:r>
           <w:rPr>
             <w:rStyle w:val="Lienhypertexte"/>
@@ -8290,9 +8500,9 @@
         <w:t xml:space="preserve">Commentaire : Est-ce plus clair sur la gestion de la fusion ?</w:t>
       </w:r>
     </w:p>
-    <w:bookmarkEnd w:id="43"/>
     <w:bookmarkEnd w:id="44"/>
-    <w:bookmarkStart w:id="45" w:name="X6ced6b4b550fd7e6c51f6f8b7747f00d5de29c4"/>
+    <w:bookmarkEnd w:id="45"/>
+    <w:bookmarkStart w:id="46" w:name="X6ced6b4b550fd7e6c51f6f8b7747f00d5de29c4"/>
     <w:p>
       <w:pPr>
         <w:pStyle w:val="Titre2"/>
@@ -8428,8 +8638,8 @@
         <w:t xml:space="preserve"> </w:t>
       </w:r>
     </w:p>
-    <w:bookmarkEnd w:id="45"/>
-    <w:bookmarkStart w:id="47" w:name="X65161ee834254dd15ae8f409380407d9037b7ac"/>
+    <w:bookmarkEnd w:id="46"/>
+    <w:bookmarkStart w:id="48" w:name="X65161ee834254dd15ae8f409380407d9037b7ac"/>
     <w:p>
       <w:pPr>
         <w:pStyle w:val="Titre2"/>
@@ -13905,7 +14115,7 @@
         <w:rPr>
           <w:rStyle w:val="Appelnotedebasdep"/>
         </w:rPr>
-        <w:footnoteReference w:id="46"/>
+        <w:footnoteReference w:id="47"/>
       </w:r>
     </w:p>
     <w:p>
@@ -13931,8 +14141,8 @@
         <w:t xml:space="preserve">au format RData.</w:t>
       </w:r>
     </w:p>
-    <w:bookmarkEnd w:id="47"/>
-    <w:bookmarkStart w:id="48" w:name="X7cdacf8908c08ad63460b4017bd28dda68005dc"/>
+    <w:bookmarkEnd w:id="48"/>
+    <w:bookmarkStart w:id="49" w:name="X7cdacf8908c08ad63460b4017bd28dda68005dc"/>
     <w:p>
       <w:pPr>
         <w:pStyle w:val="Titre2"/>
@@ -14144,9 +14354,9 @@
         <w:t xml:space="preserve">).</w:t>
       </w:r>
     </w:p>
-    <w:bookmarkEnd w:id="48"/>
     <w:bookmarkEnd w:id="49"/>
-    <w:bookmarkStart w:id="57" w:name="traitements-possibles"/>
+    <w:bookmarkEnd w:id="50"/>
+    <w:bookmarkStart w:id="58" w:name="traitements-possibles"/>
     <w:p>
       <w:pPr>
         <w:pStyle w:val="Titre1"/>
@@ -14163,7 +14373,7 @@
         <w:t xml:space="preserve">Nous proposons ici quelques exemples de traitements rendus possibles par la base de donnée ainsi constituée.</w:t>
       </w:r>
     </w:p>
-    <w:bookmarkStart w:id="52" w:name="X5c7a6124a61de1f203e5b3fe3446adef7da3a0c"/>
+    <w:bookmarkStart w:id="53" w:name="X5c7a6124a61de1f203e5b3fe3446adef7da3a0c"/>
     <w:p>
       <w:pPr>
         <w:pStyle w:val="Titre2"/>
@@ -14236,61 +14446,6 @@
                 <pic:pic>
                   <pic:nvPicPr>
                     <pic:cNvPr descr="data_prep_files/figure-docx/traitement_graph_annee-1.png" id="0" name="Picture"/>
-                    <pic:cNvPicPr>
-                      <a:picLocks noChangeArrowheads="1" noChangeAspect="1"/>
-                    </pic:cNvPicPr>
-                  </pic:nvPicPr>
-                  <pic:blipFill>
-                    <a:blip r:embed="rId50"/>
-                    <a:stretch>
-                      <a:fillRect/>
-                    </a:stretch>
-                  </pic:blipFill>
-                  <pic:spPr bwMode="auto">
-                    <a:xfrm>
-                      <a:off x="0" y="0"/>
-                      <a:ext cx="4620126" cy="3696101"/>
-                    </a:xfrm>
-                    <a:prstGeom prst="rect">
-                      <a:avLst/>
-                    </a:prstGeom>
-                    <a:noFill/>
-                    <a:ln w="9525">
-                      <a:noFill/>
-                      <a:headEnd/>
-                      <a:tailEnd/>
-                    </a:ln>
-                  </pic:spPr>
-                </pic:pic>
-              </a:graphicData>
-            </a:graphic>
-          </wp:inline>
-        </w:drawing>
-      </w:r>
-    </w:p>
-    <w:p>
-      <w:pPr>
-        <w:pStyle w:val="BodyText"/>
-      </w:pPr>
-      <w:r>
-        <w:t xml:space="preserve">Cette répartition peut ensuite être cartographiée, nous utilisons justement ici les phases en question.</w:t>
-      </w:r>
-    </w:p>
-    <w:p>
-      <w:pPr>
-        <w:pStyle w:val="BodyText"/>
-      </w:pPr>
-      <w:r>
-        <w:drawing>
-          <wp:inline>
-            <wp:extent cx="4620126" cy="3696101"/>
-            <wp:effectExtent b="0" l="0" r="0" t="0"/>
-            <wp:docPr descr="" title="" id="1" name="Picture"/>
-            <a:graphic>
-              <a:graphicData uri="http://schemas.openxmlformats.org/drawingml/2006/picture">
-                <pic:pic>
-                  <pic:nvPicPr>
-                    <pic:cNvPr descr="data_prep_files/figure-docx/traitement_carte_comm_annee-1.png" id="0" name="Picture"/>
                     <pic:cNvPicPr>
                       <a:picLocks noChangeArrowheads="1" noChangeAspect="1"/>
                     </pic:cNvPicPr>
@@ -14323,144 +14478,12 @@
         </w:drawing>
       </w:r>
     </w:p>
-    <w:bookmarkEnd w:id="52"/>
-    <w:bookmarkStart w:id="54" w:name="Xe35d95bdc2c848b795b4a0241137ed88ce52fe0"/>
     <w:p>
       <w:pPr>
-        <w:pStyle w:val="Titre2"/>
-      </w:pPr>
-      <w:r>
-        <w:t xml:space="preserve">4.2 - Communes fusionnantes et zonage en aire urbaine</w:t>
-      </w:r>
-    </w:p>
-    <w:p>
-      <w:pPr>
-        <w:pStyle w:val="FirstParagraph"/>
-      </w:pPr>
-      <w:r>
-        <w:t xml:space="preserve">À partir du zonage en aire urbaine INSEE de chaque commune (CATAEU2010), il est également possible d’analyser globalement le profil des communes fusionnantes en le comparant à celui des communes inchangées.</w:t>
-      </w:r>
-    </w:p>
-    <w:p>
-      <w:pPr>
         <w:pStyle w:val="BodyText"/>
       </w:pPr>
       <w:r>
-        <w:t xml:space="preserve">Pour mémoire, les modalités du CATAEU2010 sont les suivantes :</w:t>
-      </w:r>
-    </w:p>
-    <w:p>
-      <w:pPr>
-        <w:numPr>
-          <w:ilvl w:val="0"/>
-          <w:numId w:val="1006"/>
-        </w:numPr>
-        <w:pStyle w:val="Compact"/>
-      </w:pPr>
-      <w:r>
-        <w:t xml:space="preserve">111 : Commune appartenant à un grand pôle (10 000 emplois ou plus)</w:t>
-      </w:r>
-    </w:p>
-    <w:p>
-      <w:pPr>
-        <w:numPr>
-          <w:ilvl w:val="0"/>
-          <w:numId w:val="1006"/>
-        </w:numPr>
-        <w:pStyle w:val="Compact"/>
-      </w:pPr>
-      <w:r>
-        <w:t xml:space="preserve">112 : Commune appartenant à la couronne d’un grand pôle</w:t>
-      </w:r>
-    </w:p>
-    <w:p>
-      <w:pPr>
-        <w:numPr>
-          <w:ilvl w:val="0"/>
-          <w:numId w:val="1006"/>
-        </w:numPr>
-        <w:pStyle w:val="Compact"/>
-      </w:pPr>
-      <w:r>
-        <w:t xml:space="preserve">120 : Commune multipolarisée des grandes aires urbaines</w:t>
-      </w:r>
-    </w:p>
-    <w:p>
-      <w:pPr>
-        <w:numPr>
-          <w:ilvl w:val="0"/>
-          <w:numId w:val="1006"/>
-        </w:numPr>
-        <w:pStyle w:val="Compact"/>
-      </w:pPr>
-      <w:r>
-        <w:t xml:space="preserve">211 : Commune appartenant à un moyen pôle (5 000 à moins de 10 000 emplois)</w:t>
-      </w:r>
-      <w:r>
-        <w:t xml:space="preserve"> </w:t>
-      </w:r>
-      <w:r>
-        <w:t xml:space="preserve">*212 : Commune appartenant à la couronne d’un moyen pôle</w:t>
-      </w:r>
-    </w:p>
-    <w:p>
-      <w:pPr>
-        <w:numPr>
-          <w:ilvl w:val="0"/>
-          <w:numId w:val="1006"/>
-        </w:numPr>
-        <w:pStyle w:val="Compact"/>
-      </w:pPr>
-      <w:r>
-        <w:t xml:space="preserve">221 : Commune appartenant à un petit pôle (de 1 500 à moins de 5 000 emplois)</w:t>
-      </w:r>
-    </w:p>
-    <w:p>
-      <w:pPr>
-        <w:numPr>
-          <w:ilvl w:val="0"/>
-          <w:numId w:val="1006"/>
-        </w:numPr>
-        <w:pStyle w:val="Compact"/>
-      </w:pPr>
-      <w:r>
-        <w:t xml:space="preserve">222 : Commune appartenant à la couronne d’un petit pôle</w:t>
-      </w:r>
-    </w:p>
-    <w:p>
-      <w:pPr>
-        <w:numPr>
-          <w:ilvl w:val="0"/>
-          <w:numId w:val="1006"/>
-        </w:numPr>
-        <w:pStyle w:val="Compact"/>
-      </w:pPr>
-      <w:r>
-        <w:t xml:space="preserve">300 : Autre commune multipolarisée</w:t>
-      </w:r>
-    </w:p>
-    <w:p>
-      <w:pPr>
-        <w:numPr>
-          <w:ilvl w:val="0"/>
-          <w:numId w:val="1006"/>
-        </w:numPr>
-        <w:pStyle w:val="Compact"/>
-      </w:pPr>
-      <w:r>
-        <w:t xml:space="preserve">400 : Commune isolée hors influence des pôles</w:t>
-      </w:r>
-    </w:p>
-    <w:p>
-      <w:pPr>
-        <w:pStyle w:val="FirstParagraph"/>
-      </w:pPr>
-      <w:r>
-        <w:rPr>
-          <w:iCs/>
-          <w:i/>
-        </w:rPr>
-        <w:t xml:space="preserve">Commentaire : En mettant dans le graphique j’ai l’impression que ça alourdit davantage la lecture que comme cela…</w:t>
+        <w:t xml:space="preserve">Cette répartition peut ensuite être cartographiée, nous utilisons justement ici les phases en question.</w:t>
       </w:r>
     </w:p>
     <w:p>
@@ -14477,13 +14500,13 @@
               <a:graphicData uri="http://schemas.openxmlformats.org/drawingml/2006/picture">
                 <pic:pic>
                   <pic:nvPicPr>
-                    <pic:cNvPr descr="data_prep_files/figure-docx/traitement_graph_ZAU-1.png" id="0" name="Picture"/>
+                    <pic:cNvPr descr="data_prep_files/figure-docx/traitement_carte_comm_annee-1.png" id="0" name="Picture"/>
                     <pic:cNvPicPr>
                       <a:picLocks noChangeArrowheads="1" noChangeAspect="1"/>
                     </pic:cNvPicPr>
                   </pic:nvPicPr>
                   <pic:blipFill>
-                    <a:blip r:embed="rId53"/>
+                    <a:blip r:embed="rId52"/>
                     <a:stretch>
                       <a:fillRect/>
                     </a:stretch>
@@ -14510,6 +14533,193 @@
         </w:drawing>
       </w:r>
     </w:p>
+    <w:bookmarkEnd w:id="53"/>
+    <w:bookmarkStart w:id="55" w:name="Xe35d95bdc2c848b795b4a0241137ed88ce52fe0"/>
+    <w:p>
+      <w:pPr>
+        <w:pStyle w:val="Titre2"/>
+      </w:pPr>
+      <w:r>
+        <w:t xml:space="preserve">4.2 - Communes fusionnantes et zonage en aire urbaine</w:t>
+      </w:r>
+    </w:p>
+    <w:p>
+      <w:pPr>
+        <w:pStyle w:val="FirstParagraph"/>
+      </w:pPr>
+      <w:r>
+        <w:t xml:space="preserve">À partir du zonage en aire urbaine INSEE de chaque commune (CATAEU2010), il est également possible d’analyser globalement le profil des communes fusionnantes en le comparant à celui des communes inchangées.</w:t>
+      </w:r>
+    </w:p>
+    <w:p>
+      <w:pPr>
+        <w:pStyle w:val="BodyText"/>
+      </w:pPr>
+      <w:r>
+        <w:t xml:space="preserve">Pour mémoire, les modalités du CATAEU2010 sont les suivantes :</w:t>
+      </w:r>
+    </w:p>
+    <w:p>
+      <w:pPr>
+        <w:numPr>
+          <w:ilvl w:val="0"/>
+          <w:numId w:val="1006"/>
+        </w:numPr>
+        <w:pStyle w:val="Compact"/>
+      </w:pPr>
+      <w:r>
+        <w:t xml:space="preserve">111 : Commune appartenant à un grand pôle (10 000 emplois ou plus)</w:t>
+      </w:r>
+    </w:p>
+    <w:p>
+      <w:pPr>
+        <w:numPr>
+          <w:ilvl w:val="0"/>
+          <w:numId w:val="1006"/>
+        </w:numPr>
+        <w:pStyle w:val="Compact"/>
+      </w:pPr>
+      <w:r>
+        <w:t xml:space="preserve">112 : Commune appartenant à la couronne d’un grand pôle</w:t>
+      </w:r>
+    </w:p>
+    <w:p>
+      <w:pPr>
+        <w:numPr>
+          <w:ilvl w:val="0"/>
+          <w:numId w:val="1006"/>
+        </w:numPr>
+        <w:pStyle w:val="Compact"/>
+      </w:pPr>
+      <w:r>
+        <w:t xml:space="preserve">120 : Commune multipolarisée des grandes aires urbaines</w:t>
+      </w:r>
+    </w:p>
+    <w:p>
+      <w:pPr>
+        <w:numPr>
+          <w:ilvl w:val="0"/>
+          <w:numId w:val="1006"/>
+        </w:numPr>
+        <w:pStyle w:val="Compact"/>
+      </w:pPr>
+      <w:r>
+        <w:t xml:space="preserve">211 : Commune appartenant à un moyen pôle (5 000 à moins de 10 000 emplois)</w:t>
+      </w:r>
+      <w:r>
+        <w:t xml:space="preserve"> </w:t>
+      </w:r>
+      <w:r>
+        <w:t xml:space="preserve">*212 : Commune appartenant à la couronne d’un moyen pôle</w:t>
+      </w:r>
+    </w:p>
+    <w:p>
+      <w:pPr>
+        <w:numPr>
+          <w:ilvl w:val="0"/>
+          <w:numId w:val="1006"/>
+        </w:numPr>
+        <w:pStyle w:val="Compact"/>
+      </w:pPr>
+      <w:r>
+        <w:t xml:space="preserve">221 : Commune appartenant à un petit pôle (de 1 500 à moins de 5 000 emplois)</w:t>
+      </w:r>
+    </w:p>
+    <w:p>
+      <w:pPr>
+        <w:numPr>
+          <w:ilvl w:val="0"/>
+          <w:numId w:val="1006"/>
+        </w:numPr>
+        <w:pStyle w:val="Compact"/>
+      </w:pPr>
+      <w:r>
+        <w:t xml:space="preserve">222 : Commune appartenant à la couronne d’un petit pôle</w:t>
+      </w:r>
+    </w:p>
+    <w:p>
+      <w:pPr>
+        <w:numPr>
+          <w:ilvl w:val="0"/>
+          <w:numId w:val="1006"/>
+        </w:numPr>
+        <w:pStyle w:val="Compact"/>
+      </w:pPr>
+      <w:r>
+        <w:t xml:space="preserve">300 : Autre commune multipolarisée</w:t>
+      </w:r>
+    </w:p>
+    <w:p>
+      <w:pPr>
+        <w:numPr>
+          <w:ilvl w:val="0"/>
+          <w:numId w:val="1006"/>
+        </w:numPr>
+        <w:pStyle w:val="Compact"/>
+      </w:pPr>
+      <w:r>
+        <w:t xml:space="preserve">400 : Commune isolée hors influence des pôles</w:t>
+      </w:r>
+    </w:p>
+    <w:p>
+      <w:pPr>
+        <w:pStyle w:val="FirstParagraph"/>
+      </w:pPr>
+      <w:r>
+        <w:rPr>
+          <w:iCs/>
+          <w:i/>
+        </w:rPr>
+        <w:t xml:space="preserve">Commentaire : En mettant dans le graphique j’ai l’impression que ça alourdit davantage la lecture que comme cela…</w:t>
+      </w:r>
+    </w:p>
+    <w:p>
+      <w:pPr>
+        <w:pStyle w:val="BodyText"/>
+      </w:pPr>
+      <w:r>
+        <w:drawing>
+          <wp:inline>
+            <wp:extent cx="4620126" cy="3696101"/>
+            <wp:effectExtent b="0" l="0" r="0" t="0"/>
+            <wp:docPr descr="" title="" id="1" name="Picture"/>
+            <a:graphic>
+              <a:graphicData uri="http://schemas.openxmlformats.org/drawingml/2006/picture">
+                <pic:pic>
+                  <pic:nvPicPr>
+                    <pic:cNvPr descr="data_prep_files/figure-docx/traitement_graph_ZAU-1.png" id="0" name="Picture"/>
+                    <pic:cNvPicPr>
+                      <a:picLocks noChangeArrowheads="1" noChangeAspect="1"/>
+                    </pic:cNvPicPr>
+                  </pic:nvPicPr>
+                  <pic:blipFill>
+                    <a:blip r:embed="rId54"/>
+                    <a:stretch>
+                      <a:fillRect/>
+                    </a:stretch>
+                  </pic:blipFill>
+                  <pic:spPr bwMode="auto">
+                    <a:xfrm>
+                      <a:off x="0" y="0"/>
+                      <a:ext cx="4620126" cy="3696101"/>
+                    </a:xfrm>
+                    <a:prstGeom prst="rect">
+                      <a:avLst/>
+                    </a:prstGeom>
+                    <a:noFill/>
+                    <a:ln w="9525">
+                      <a:noFill/>
+                      <a:headEnd/>
+                      <a:tailEnd/>
+                    </a:ln>
+                  </pic:spPr>
+                </pic:pic>
+              </a:graphicData>
+            </a:graphic>
+          </wp:inline>
+        </w:drawing>
+      </w:r>
+    </w:p>
     <w:p>
       <w:pPr>
         <w:pStyle w:val="BodyText"/>
@@ -14538,11 +14748,20 @@
         <w:t xml:space="preserve"> </w:t>
       </w:r>
       <w:r>
-        <w:t xml:space="preserve">janvier 2020 (Auteur, 2021).</w:t>
+        <w:t xml:space="preserve">janvier 2020</w:t>
+      </w:r>
+      <w:r>
+        <w:t xml:space="preserve"> </w:t>
+      </w:r>
+      <w:r>
+        <w:t xml:space="preserve">(Auteur, \`A para\^itre)</w:t>
+      </w:r>
+      <w:r>
+        <w:t xml:space="preserve">.</w:t>
       </w:r>
     </w:p>
-    <w:bookmarkEnd w:id="54"/>
-    <w:bookmarkStart w:id="56" w:name="X285fb31f9066a625e3c22d6d4c00593197c129e"/>
+    <w:bookmarkEnd w:id="55"/>
+    <w:bookmarkStart w:id="57" w:name="X285fb31f9066a625e3c22d6d4c00593197c129e"/>
     <w:p>
       <w:pPr>
         <w:pStyle w:val="Titre2"/>
@@ -14599,7 +14818,7 @@
                     </pic:cNvPicPr>
                   </pic:nvPicPr>
                   <pic:blipFill>
-                    <a:blip r:embed="rId55"/>
+                    <a:blip r:embed="rId56"/>
                     <a:stretch>
                       <a:fillRect/>
                     </a:stretch>
@@ -14638,9 +14857,9 @@
         <w:t xml:space="preserve">Communes nouvelles et petites communes (2012-2021)</w:t>
       </w:r>
     </w:p>
-    <w:bookmarkEnd w:id="56"/>
     <w:bookmarkEnd w:id="57"/>
-    <w:bookmarkStart w:id="58" w:name="conclusion"/>
+    <w:bookmarkEnd w:id="58"/>
+    <w:bookmarkStart w:id="59" w:name="conclusion"/>
     <w:p>
       <w:pPr>
         <w:pStyle w:val="Titre1"/>
@@ -14722,8 +14941,8 @@
         <w:t xml:space="preserve">, les décisions politiques gagneront toujours à une évaluation ouverte et transparente de leurs conséquences.</w:t>
       </w:r>
     </w:p>
-    <w:bookmarkEnd w:id="58"/>
-    <w:bookmarkStart w:id="72" w:name="bibliographie"/>
+    <w:bookmarkEnd w:id="59"/>
+    <w:bookmarkStart w:id="75" w:name="bibliographie"/>
     <w:p>
       <w:pPr>
         <w:pStyle w:val="Titre1"/>
@@ -14732,8 +14951,8 @@
         <w:t xml:space="preserve">Bibliographie</w:t>
       </w:r>
     </w:p>
-    <w:bookmarkStart w:id="71" w:name="refs"/>
-    <w:bookmarkStart w:id="59" w:name="ref-antunez2017"/>
+    <w:bookmarkStart w:id="74" w:name="refs"/>
+    <w:bookmarkStart w:id="60" w:name="ref-antunez2017"/>
     <w:p>
       <w:pPr>
         <w:pStyle w:val="Bibliographie"/>
@@ -14754,8 +14973,8 @@
         <w:t xml:space="preserve">",</w:t>
       </w:r>
     </w:p>
-    <w:bookmarkEnd w:id="59"/>
-    <w:bookmarkStart w:id="60" w:name="ref-aubelle2016"/>
+    <w:bookmarkEnd w:id="60"/>
+    <w:bookmarkStart w:id="61" w:name="ref-aubelle2016"/>
     <w:p>
       <w:pPr>
         <w:pStyle w:val="Bibliographie"/>
@@ -14804,8 +15023,75 @@
         <w:t xml:space="preserve">.</w:t>
       </w:r>
     </w:p>
-    <w:bookmarkEnd w:id="60"/>
-    <w:bookmarkStart w:id="61" w:name="Xb1bea9c68a52c7246d6217e472aa49d76ca6a2a"/>
+    <w:bookmarkEnd w:id="61"/>
+    <w:bookmarkStart w:id="62" w:name="ref-auteurAparaitre"/>
+    <w:p>
+      <w:pPr>
+        <w:pStyle w:val="Bibliographie"/>
+      </w:pPr>
+      <w:r>
+        <w:rPr>
+          <w:smallCaps/>
+        </w:rPr>
+        <w:t xml:space="preserve">Auteur</w:t>
+      </w:r>
+      <w:r>
+        <w:t xml:space="preserve">., \`A para\^itre, "Les communes nouvelles françaises (2010-2020) : Quels profils pour ces territoires du quotidien remaniés ?",</w:t>
+      </w:r>
+      <w:r>
+        <w:t xml:space="preserve"> </w:t>
+      </w:r>
+      <w:r>
+        <w:rPr>
+          <w:iCs/>
+          <w:i/>
+        </w:rPr>
+        <w:t xml:space="preserve">L’Espace géographique</w:t>
+      </w:r>
+      <w:r>
+        <w:t xml:space="preserve">.</w:t>
+      </w:r>
+    </w:p>
+    <w:bookmarkEnd w:id="62"/>
+    <w:bookmarkStart w:id="63" w:name="ref-auteur2019"/>
+    <w:p>
+      <w:pPr>
+        <w:pStyle w:val="Bibliographie"/>
+      </w:pPr>
+      <w:r>
+        <w:rPr>
+          <w:smallCaps/>
+        </w:rPr>
+        <w:t xml:space="preserve">Auteur</w:t>
+      </w:r>
+      <w:r>
+        <w:t xml:space="preserve">., 2019, "</w:t>
+      </w:r>
+      <w:r>
+        <w:t xml:space="preserve">Les communes nouvelles françaises (2010-2019) : Une réforme territoriale silencieuse</w:t>
+      </w:r>
+      <w:r>
+        <w:t xml:space="preserve">",</w:t>
+      </w:r>
+      <w:r>
+        <w:t xml:space="preserve"> </w:t>
+      </w:r>
+      <w:r>
+        <w:rPr>
+          <w:iCs/>
+          <w:i/>
+        </w:rPr>
+        <w:t xml:space="preserve">Annales de Géographie</w:t>
+      </w:r>
+      <w:r>
+        <w:t xml:space="preserve">, Vol.728, N°N</w:t>
+      </w:r>
+      <w:r>
+        <w:t xml:space="preserve">/2019, 57–85.</w:t>
+      </w:r>
+    </w:p>
+    <w:bookmarkEnd w:id="63"/>
+    <w:bookmarkStart w:id="64" w:name="Xb1bea9c68a52c7246d6217e472aa49d76ca6a2a"/>
     <w:p>
       <w:pPr>
         <w:pStyle w:val="Bibliographie"/>
@@ -14842,8 +15128,8 @@
         <w:t xml:space="preserve">.</w:t>
       </w:r>
     </w:p>
-    <w:bookmarkEnd w:id="61"/>
-    <w:bookmarkStart w:id="62" w:name="ref-dore2021"/>
+    <w:bookmarkEnd w:id="64"/>
+    <w:bookmarkStart w:id="65" w:name="ref-dore2021"/>
     <w:p>
       <w:pPr>
         <w:pStyle w:val="Bibliographie"/>
@@ -14883,8 +15169,8 @@
         <w:t xml:space="preserve">32, N°2, 1–28.</w:t>
       </w:r>
     </w:p>
-    <w:bookmarkEnd w:id="62"/>
-    <w:bookmarkStart w:id="63" w:name="ref-dumont2018"/>
+    <w:bookmarkEnd w:id="65"/>
+    <w:bookmarkStart w:id="66" w:name="ref-dumont2018"/>
     <w:p>
       <w:pPr>
         <w:pStyle w:val="Bibliographie"/>
@@ -14905,8 +15191,8 @@
         <w:t xml:space="preserve">",</w:t>
       </w:r>
     </w:p>
-    <w:bookmarkEnd w:id="63"/>
-    <w:bookmarkStart w:id="64" w:name="ref-frinault2017"/>
+    <w:bookmarkEnd w:id="66"/>
+    <w:bookmarkStart w:id="67" w:name="ref-frinault2017"/>
     <w:p>
       <w:pPr>
         <w:pStyle w:val="Bibliographie"/>
@@ -14940,8 +15226,8 @@
         <w:t xml:space="preserve">, N°162, 277–294.</w:t>
       </w:r>
     </w:p>
-    <w:bookmarkEnd w:id="64"/>
-    <w:bookmarkStart w:id="65" w:name="ref-kada2017"/>
+    <w:bookmarkEnd w:id="67"/>
+    <w:bookmarkStart w:id="68" w:name="ref-kada2017"/>
     <w:p>
       <w:pPr>
         <w:pStyle w:val="Bibliographie"/>
@@ -15002,8 +15288,8 @@
         <w:t xml:space="preserve">, N°162, 267–276.</w:t>
       </w:r>
     </w:p>
-    <w:bookmarkEnd w:id="65"/>
-    <w:bookmarkStart w:id="66" w:name="ref-lenfant2018"/>
+    <w:bookmarkEnd w:id="68"/>
+    <w:bookmarkStart w:id="69" w:name="ref-lenfant2018"/>
     <w:p>
       <w:pPr>
         <w:pStyle w:val="Bibliographie"/>
@@ -15031,8 +15317,8 @@
         <w:t xml:space="preserve">. Paris 1 Panthéon-Sorbonne.</w:t>
       </w:r>
     </w:p>
-    <w:bookmarkEnd w:id="66"/>
-    <w:bookmarkStart w:id="67" w:name="ref-pasquier2017"/>
+    <w:bookmarkEnd w:id="69"/>
+    <w:bookmarkStart w:id="70" w:name="ref-pasquier2017"/>
     <w:p>
       <w:pPr>
         <w:pStyle w:val="Bibliographie"/>
@@ -15066,8 +15352,8 @@
         <w:t xml:space="preserve">, N°162, 239–252.</w:t>
       </w:r>
     </w:p>
-    <w:bookmarkEnd w:id="67"/>
-    <w:bookmarkStart w:id="68" w:name="ref-vanier2002"/>
+    <w:bookmarkEnd w:id="70"/>
+    <w:bookmarkStart w:id="71" w:name="ref-vanier2002"/>
     <w:p>
       <w:pPr>
         <w:pStyle w:val="Bibliographie"/>
@@ -15101,8 +15387,8 @@
         <w:t xml:space="preserve">, Vol.66, N°2, 97–97.</w:t>
       </w:r>
     </w:p>
-    <w:bookmarkEnd w:id="68"/>
-    <w:bookmarkStart w:id="69" w:name="ref-verpeaux2016"/>
+    <w:bookmarkEnd w:id="71"/>
+    <w:bookmarkStart w:id="72" w:name="ref-verpeaux2016"/>
     <w:p>
       <w:pPr>
         <w:pStyle w:val="Bibliographie"/>
@@ -15160,8 +15446,8 @@
         <w:t xml:space="preserve">.</w:t>
       </w:r>
     </w:p>
-    <w:bookmarkEnd w:id="69"/>
-    <w:bookmarkStart w:id="70" w:name="ref-ville2017"/>
+    <w:bookmarkEnd w:id="72"/>
+    <w:bookmarkStart w:id="73" w:name="ref-ville2017"/>
     <w:p>
       <w:pPr>
         <w:pStyle w:val="Bibliographie"/>
@@ -15207,9 +15493,9 @@
         <w:t xml:space="preserve">.</w:t>
       </w:r>
     </w:p>
-    <w:bookmarkEnd w:id="70"/>
-    <w:bookmarkEnd w:id="71"/>
-    <w:bookmarkEnd w:id="72"/>
+    <w:bookmarkEnd w:id="73"/>
+    <w:bookmarkEnd w:id="74"/>
+    <w:bookmarkEnd w:id="75"/>
     <w:sectPr>
       <w:pgSz w:w="11760" w:h="15840"/>
       <w:pgMar w:top="1440" w:right="1800" w:bottom="1440" w:left="1800" w:header="720" w:footer="720" w:gutter="0"/>
@@ -15240,7 +15526,7 @@
       </w:r>
     </w:p>
   </w:footnote>
-  <w:footnote w:id="22">
+  <w:footnote w:id="23">
     <w:p>
       <w:pPr>
         <w:pStyle w:val="Notedebasdepage"/>
@@ -15259,7 +15545,7 @@
       </w:r>
     </w:p>
   </w:footnote>
-  <w:footnote w:id="30">
+  <w:footnote w:id="31">
     <w:p>
       <w:pPr>
         <w:pStyle w:val="Notedebasdepage"/>
@@ -15320,7 +15606,7 @@
       </w:r>
     </w:p>
   </w:footnote>
-  <w:footnote w:id="37">
+  <w:footnote w:id="38">
     <w:p>
       <w:pPr>
         <w:pStyle w:val="Notedebasdepage"/>
@@ -15339,7 +15625,7 @@
       </w:r>
     </w:p>
   </w:footnote>
-  <w:footnote w:id="39">
+  <w:footnote w:id="40">
     <w:p>
       <w:pPr>
         <w:pStyle w:val="Notedebasdepage"/>
@@ -15370,7 +15656,7 @@
       </w:r>
     </w:p>
   </w:footnote>
-  <w:footnote w:id="46">
+  <w:footnote w:id="47">
     <w:p>
       <w:pPr>
         <w:pStyle w:val="Notedebasdepage"/>

</xml_diff>